<commit_message>
Präsentation für ersten Zwischenstand (Lastenheft)
</commit_message>
<xml_diff>
--- a/Dokumente/Lastenheft.docx
+++ b/Dokumente/Lastenheft.docx
@@ -1,6 +1,6 @@
 
 <file path=word/document.xml><?xml version="1.0" encoding="utf-8"?>
-<w:document xmlns:wpc="http://schemas.microsoft.com/office/word/2010/wordprocessingCanvas" xmlns:cx="http://schemas.microsoft.com/office/drawing/2014/chartex" xmlns:cx1="http://schemas.microsoft.com/office/drawing/2015/9/8/chartex" xmlns:cx2="http://schemas.microsoft.com/office/drawing/2015/10/21/chartex" xmlns:cx3="http://schemas.microsoft.com/office/drawing/2016/5/9/chartex" xmlns:cx4="http://schemas.microsoft.com/office/drawing/2016/5/10/chartex" xmlns:cx5="http://schemas.microsoft.com/office/drawing/2016/5/11/chartex" xmlns:cx6="http://schemas.microsoft.com/office/drawing/2016/5/12/chartex" xmlns:cx7="http://schemas.microsoft.com/office/drawing/2016/5/13/chartex" xmlns:cx8="http://schemas.microsoft.com/office/drawing/2016/5/14/chartex" xmlns:mc="http://schemas.openxmlformats.org/markup-compatibility/2006" xmlns:aink="http://schemas.microsoft.com/office/drawing/2016/ink" xmlns:am3d="http://schemas.microsoft.com/office/drawing/2017/model3d" xmlns:o="urn:schemas-microsoft-com:office:office" xmlns:r="http://schemas.openxmlformats.org/officeDocument/2006/relationships" xmlns:m="http://schemas.openxmlformats.org/officeDocument/2006/math" xmlns:v="urn:schemas-microsoft-com:vml" xmlns:wp14="http://schemas.microsoft.com/office/word/2010/wordprocessingDrawing" xmlns:wp="http://schemas.openxmlformats.org/drawingml/2006/wordprocessingDrawing" xmlns:w10="urn:schemas-microsoft-com:office:word" xmlns:w="http://schemas.openxmlformats.org/wordprocessingml/2006/main" xmlns:w14="http://schemas.microsoft.com/office/word/2010/wordml" xmlns:w15="http://schemas.microsoft.com/office/word/2012/wordml" xmlns:w16cid="http://schemas.microsoft.com/office/word/2016/wordml/cid" xmlns:w16se="http://schemas.microsoft.com/office/word/2015/wordml/symex" xmlns:wpg="http://schemas.microsoft.com/office/word/2010/wordprocessingGroup" xmlns:wpi="http://schemas.microsoft.com/office/word/2010/wordprocessingInk" xmlns:wne="http://schemas.microsoft.com/office/word/2006/wordml" xmlns:wps="http://schemas.microsoft.com/office/word/2010/wordprocessingShape" mc:Ignorable="w14 w15 w16se w16cid wp14">
+<w:document xmlns:wpc="http://schemas.microsoft.com/office/word/2010/wordprocessingCanvas" xmlns:mo="http://schemas.microsoft.com/office/mac/office/2008/main" xmlns:mc="http://schemas.openxmlformats.org/markup-compatibility/2006" xmlns:mv="urn:schemas-microsoft-com:mac:vml" xmlns:o="urn:schemas-microsoft-com:office:office" xmlns:r="http://schemas.openxmlformats.org/officeDocument/2006/relationships" xmlns:m="http://schemas.openxmlformats.org/officeDocument/2006/math" xmlns:v="urn:schemas-microsoft-com:vml" xmlns:wp14="http://schemas.microsoft.com/office/word/2010/wordprocessingDrawing" xmlns:wp="http://schemas.openxmlformats.org/drawingml/2006/wordprocessingDrawing" xmlns:w10="urn:schemas-microsoft-com:office:word" xmlns:w="http://schemas.openxmlformats.org/wordprocessingml/2006/main" xmlns:w14="http://schemas.microsoft.com/office/word/2010/wordml" xmlns:w15="http://schemas.microsoft.com/office/word/2012/wordml" xmlns:wpg="http://schemas.microsoft.com/office/word/2010/wordprocessingGroup" xmlns:wpi="http://schemas.microsoft.com/office/word/2010/wordprocessingInk" xmlns:wne="http://schemas.microsoft.com/office/word/2006/wordml" xmlns:wps="http://schemas.microsoft.com/office/word/2010/wordprocessingShape" mc:Ignorable="w14 w15 wp14">
   <w:body>
     <w:p>
       <w:pPr>
@@ -16,7 +16,15 @@
         <w:pStyle w:val="berschrift1"/>
       </w:pPr>
       <w:r>
-        <w:t>Einleitung</w:t>
+        <w:t>Zielbestimmung</w:t>
+      </w:r>
+    </w:p>
+    <w:p>
+      <w:r>
+        <w:t>Die zu entwickelnde Software soll das individuelle Wissen der Studenten in Form von einem Quiz auf verschiedene Arten Testen</w:t>
+      </w:r>
+      <w:r>
+        <w:t>.</w:t>
       </w:r>
     </w:p>
     <w:p>
@@ -24,10 +32,17 @@
         <w:pStyle w:val="berschrift2"/>
       </w:pPr>
       <w:r>
-        <w:t>Motivation</w:t>
-      </w:r>
-    </w:p>
-    <w:p/>
+        <w:t>Produkteinsatz</w:t>
+      </w:r>
+    </w:p>
+    <w:p>
+      <w:r>
+        <w:t>Das Quiz wird als Webanwendung realisiert und soll nach Fertigstellung in jedem gängigen Browser ausführbar sein.</w:t>
+      </w:r>
+      <w:r>
+        <w:t xml:space="preserve"> Weiterhin, sollen die Ansichten für verschiedene Bildschirmgrößen angepasst werden (responsive Design).</w:t>
+      </w:r>
+    </w:p>
     <w:p>
       <w:pPr>
         <w:pStyle w:val="berschrift2"/>
@@ -40,32 +55,18 @@
       <w:pPr>
         <w:pStyle w:val="berschrift3"/>
       </w:pPr>
-      <w:proofErr w:type="spellStart"/>
       <w:r>
         <w:t>Kahoot</w:t>
       </w:r>
-      <w:proofErr w:type="spellEnd"/>
-    </w:p>
-    <w:p>
-      <w:proofErr w:type="spellStart"/>
-      <w:r>
-        <w:t>Kahoot</w:t>
-      </w:r>
-      <w:proofErr w:type="spellEnd"/>
-      <w:r>
-        <w:t xml:space="preserve"> ist ebenfalls eine Webanwendung um selbst </w:t>
-      </w:r>
-      <w:proofErr w:type="gramStart"/>
-      <w:r>
-        <w:t>Quizze</w:t>
-      </w:r>
-      <w:proofErr w:type="gramEnd"/>
-      <w:r>
-        <w:t xml:space="preserve"> zu erstellen, welche dann beispielsweise im Unterricht eingesetzt werden können, um diesen interaktiver zu gestalten und den Lernfortschritt der Klasse zu überprüfen.</w:t>
-      </w:r>
-    </w:p>
-    <w:p/>
-    <w:p/>
+      <w:r>
+        <w:t>:</w:t>
+      </w:r>
+    </w:p>
+    <w:p>
+      <w:r>
+        <w:t>Kahoot ist ebenfalls eine Webanwendung um selbst Quizze zu erstellen, welche dann beispielsweise im Unterricht eingesetzt werden können, um diesen interaktiver zu gestalten und den Lernfortschritt der Klasse zu überprüfen.</w:t>
+      </w:r>
+    </w:p>
     <w:p>
       <w:pPr>
         <w:pStyle w:val="berschrift2"/>
@@ -74,58 +75,49 @@
         <w:t>Aufbau des Dokuments</w:t>
       </w:r>
     </w:p>
-    <w:p/>
-    <w:p>
-      <w:pPr>
-        <w:pStyle w:val="berschrift1"/>
-      </w:pPr>
-      <w:r>
-        <w:t>Ist-Zustand</w:t>
-      </w:r>
-    </w:p>
-    <w:p>
-      <w:r>
-        <w:t>Studenten erstellen sich zur Prüfungsvorbereitung gerne Fragenkataloge, welche sie abarbeiten können um den Stoff zu verinnerlichen und zu überprüfen wie gut sie diesen bereits beherrschen. Diese Kataloge werden oft in der Form von Textdokumenten erstellt und werden von den Studierenden auch gern untereinander ausgetauscht.</w:t>
-      </w:r>
-      <w:r>
-        <w:t xml:space="preserve"> </w:t>
-      </w:r>
-    </w:p>
-    <w:p/>
-    <w:p>
-      <w:r>
-        <w:t xml:space="preserve">Professoren </w:t>
-      </w:r>
-      <w:r>
-        <w:t xml:space="preserve">können bereits Webanwendungen wie </w:t>
-      </w:r>
-      <w:proofErr w:type="spellStart"/>
-      <w:r>
-        <w:t>Kahoot</w:t>
-      </w:r>
-      <w:proofErr w:type="spellEnd"/>
-      <w:r>
-        <w:t xml:space="preserve"> nutzen um </w:t>
-      </w:r>
-      <w:r>
-        <w:t>ihre Vorlesung interaktiver zu gestalten und gleichzeitig die Studenten zum Lernen motivieren und ihren aktuellen Kenntnisstand zu überprüfen.</w:t>
-      </w:r>
-      <w:r>
-        <w:t xml:space="preserve"> </w:t>
-      </w:r>
-      <w:r>
-        <w:t xml:space="preserve">Jedoch lassen sich mit </w:t>
-      </w:r>
-      <w:proofErr w:type="spellStart"/>
-      <w:r>
-        <w:t>Kahoot</w:t>
-      </w:r>
-      <w:proofErr w:type="spellEnd"/>
-      <w:r>
-        <w:t xml:space="preserve"> nur Multiple-Choice Fragen erstellen und die Konfigurationsmöglichkeiten für die einzelnen Fragen sind gering.</w:t>
+    <w:p>
+      <w:r>
+        <w:t>Im Folgenden werden der aktuelle Stand, sowie der Soll-Zustand näher erläutert.</w:t>
+      </w:r>
+      <w:r>
+        <w:t xml:space="preserve"> Weiterhin werden funktionale und nicht-funktionale Anforderungen geklärt.</w:t>
       </w:r>
       <w:bookmarkStart w:id="0" w:name="_GoBack"/>
       <w:bookmarkEnd w:id="0"/>
+    </w:p>
+    <w:p>
+      <w:pPr>
+        <w:pStyle w:val="berschrift1"/>
+      </w:pPr>
+      <w:r>
+        <w:t>Ist-Zustand</w:t>
+      </w:r>
+    </w:p>
+    <w:p>
+      <w:r>
+        <w:t>Studenten erstellen sich zur Prüfungsvorbereitung gerne Fragenkataloge, welche sie abarbeiten können um den Stoff zu verinnerlichen und zu überprüfen wie gut sie diesen bereits beherrschen. Diese Kataloge werden oft in der Form von Textdokumenten erstellt und werden von den Studierenden auch gern untereinander ausgetauscht.</w:t>
+      </w:r>
+      <w:r>
+        <w:t xml:space="preserve"> </w:t>
+      </w:r>
+    </w:p>
+    <w:p/>
+    <w:p>
+      <w:r>
+        <w:t xml:space="preserve">Professoren </w:t>
+      </w:r>
+      <w:r>
+        <w:t xml:space="preserve">können bereits Webanwendungen wie Kahoot nutzen um </w:t>
+      </w:r>
+      <w:r>
+        <w:t>ihre Vorlesung interaktiver zu gestalten und gleichzeitig die Studenten zum Lernen motivieren und ihren aktuellen Kenntnisstand zu überprüfen.</w:t>
+      </w:r>
+      <w:r>
+        <w:t xml:space="preserve"> </w:t>
+      </w:r>
+      <w:r>
+        <w:t>Jedoch lassen sich mit Kahoot nur Multiple-Choice Fragen erstellen und die Konfigurationsmöglichkeiten für die einzelnen Fragen sind gering.</w:t>
+      </w:r>
     </w:p>
     <w:p/>
     <w:p>
@@ -182,6 +174,7 @@
         </w:numPr>
       </w:pPr>
       <w:r>
+        <w:lastRenderedPageBreak/>
         <w:t>Erstellen eigener Kat</w:t>
       </w:r>
       <w:r>
@@ -227,7 +220,6 @@
         </w:numPr>
       </w:pPr>
       <w:r>
-        <w:lastRenderedPageBreak/>
         <w:t>Schätzfragen</w:t>
       </w:r>
     </w:p>
@@ -407,8 +399,8 @@
 </file>
 
 <file path=word/numbering.xml><?xml version="1.0" encoding="utf-8"?>
-<w:numbering xmlns:wpc="http://schemas.microsoft.com/office/word/2010/wordprocessingCanvas" xmlns:cx="http://schemas.microsoft.com/office/drawing/2014/chartex" xmlns:cx1="http://schemas.microsoft.com/office/drawing/2015/9/8/chartex" xmlns:cx2="http://schemas.microsoft.com/office/drawing/2015/10/21/chartex" xmlns:cx3="http://schemas.microsoft.com/office/drawing/2016/5/9/chartex" xmlns:cx4="http://schemas.microsoft.com/office/drawing/2016/5/10/chartex" xmlns:cx5="http://schemas.microsoft.com/office/drawing/2016/5/11/chartex" xmlns:cx6="http://schemas.microsoft.com/office/drawing/2016/5/12/chartex" xmlns:cx7="http://schemas.microsoft.com/office/drawing/2016/5/13/chartex" xmlns:cx8="http://schemas.microsoft.com/office/drawing/2016/5/14/chartex" xmlns:mc="http://schemas.openxmlformats.org/markup-compatibility/2006" xmlns:aink="http://schemas.microsoft.com/office/drawing/2016/ink" xmlns:am3d="http://schemas.microsoft.com/office/drawing/2017/model3d" xmlns:o="urn:schemas-microsoft-com:office:office" xmlns:r="http://schemas.openxmlformats.org/officeDocument/2006/relationships" xmlns:m="http://schemas.openxmlformats.org/officeDocument/2006/math" xmlns:v="urn:schemas-microsoft-com:vml" xmlns:wp14="http://schemas.microsoft.com/office/word/2010/wordprocessingDrawing" xmlns:wp="http://schemas.openxmlformats.org/drawingml/2006/wordprocessingDrawing" xmlns:w10="urn:schemas-microsoft-com:office:word" xmlns:w="http://schemas.openxmlformats.org/wordprocessingml/2006/main" xmlns:w14="http://schemas.microsoft.com/office/word/2010/wordml" xmlns:w15="http://schemas.microsoft.com/office/word/2012/wordml" xmlns:w16cid="http://schemas.microsoft.com/office/word/2016/wordml/cid" xmlns:w16se="http://schemas.microsoft.com/office/word/2015/wordml/symex" xmlns:wpg="http://schemas.microsoft.com/office/word/2010/wordprocessingGroup" xmlns:wpi="http://schemas.microsoft.com/office/word/2010/wordprocessingInk" xmlns:wne="http://schemas.microsoft.com/office/word/2006/wordml" xmlns:wps="http://schemas.microsoft.com/office/word/2010/wordprocessingShape" mc:Ignorable="w14 w15 w16se w16cid wp14">
-  <w:abstractNum w:abstractNumId="0" w15:restartNumberingAfterBreak="0">
+<w:numbering xmlns:wpc="http://schemas.microsoft.com/office/word/2010/wordprocessingCanvas" xmlns:mo="http://schemas.microsoft.com/office/mac/office/2008/main" xmlns:mc="http://schemas.openxmlformats.org/markup-compatibility/2006" xmlns:mv="urn:schemas-microsoft-com:mac:vml" xmlns:o="urn:schemas-microsoft-com:office:office" xmlns:r="http://schemas.openxmlformats.org/officeDocument/2006/relationships" xmlns:m="http://schemas.openxmlformats.org/officeDocument/2006/math" xmlns:v="urn:schemas-microsoft-com:vml" xmlns:wp14="http://schemas.microsoft.com/office/word/2010/wordprocessingDrawing" xmlns:wp="http://schemas.openxmlformats.org/drawingml/2006/wordprocessingDrawing" xmlns:w10="urn:schemas-microsoft-com:office:word" xmlns:w="http://schemas.openxmlformats.org/wordprocessingml/2006/main" xmlns:w14="http://schemas.microsoft.com/office/word/2010/wordml" xmlns:w15="http://schemas.microsoft.com/office/word/2012/wordml" xmlns:wpg="http://schemas.microsoft.com/office/word/2010/wordprocessingGroup" xmlns:wpi="http://schemas.microsoft.com/office/word/2010/wordprocessingInk" xmlns:wne="http://schemas.microsoft.com/office/word/2006/wordml" xmlns:wps="http://schemas.microsoft.com/office/word/2010/wordprocessingShape" mc:Ignorable="w14 w15 wp14">
+  <w:abstractNum w:abstractNumId="0">
     <w:nsid w:val="16EA45AE"/>
     <w:multiLevelType w:val="hybridMultilevel"/>
     <w:tmpl w:val="7658ACA2"/>
@@ -520,7 +512,7 @@
       </w:rPr>
     </w:lvl>
   </w:abstractNum>
-  <w:abstractNum w:abstractNumId="1" w15:restartNumberingAfterBreak="0">
+  <w:abstractNum w:abstractNumId="1">
     <w:nsid w:val="324C45BE"/>
     <w:multiLevelType w:val="hybridMultilevel"/>
     <w:tmpl w:val="75A6FC96"/>
@@ -632,7 +624,7 @@
       </w:rPr>
     </w:lvl>
   </w:abstractNum>
-  <w:abstractNum w:abstractNumId="2" w15:restartNumberingAfterBreak="0">
+  <w:abstractNum w:abstractNumId="2">
     <w:nsid w:val="579A020A"/>
     <w:multiLevelType w:val="hybridMultilevel"/>
     <w:tmpl w:val="15803EEA"/>
@@ -757,7 +749,7 @@
 </file>
 
 <file path=word/styles.xml><?xml version="1.0" encoding="utf-8"?>
-<w:styles xmlns:mc="http://schemas.openxmlformats.org/markup-compatibility/2006" xmlns:r="http://schemas.openxmlformats.org/officeDocument/2006/relationships" xmlns:w="http://schemas.openxmlformats.org/wordprocessingml/2006/main" xmlns:w14="http://schemas.microsoft.com/office/word/2010/wordml" xmlns:w15="http://schemas.microsoft.com/office/word/2012/wordml" xmlns:w16cid="http://schemas.microsoft.com/office/word/2016/wordml/cid" xmlns:w16se="http://schemas.microsoft.com/office/word/2015/wordml/symex" mc:Ignorable="w14 w15 w16se w16cid">
+<w:styles xmlns:mc="http://schemas.openxmlformats.org/markup-compatibility/2006" xmlns:r="http://schemas.openxmlformats.org/officeDocument/2006/relationships" xmlns:w="http://schemas.openxmlformats.org/wordprocessingml/2006/main" xmlns:w14="http://schemas.microsoft.com/office/word/2010/wordml" xmlns:w15="http://schemas.microsoft.com/office/word/2012/wordml" mc:Ignorable="w14 w15">
   <w:docDefaults>
     <w:rPrDefault>
       <w:rPr>
@@ -773,7 +765,7 @@
       </w:pPr>
     </w:pPrDefault>
   </w:docDefaults>
-  <w:latentStyles w:defLockedState="0" w:defUIPriority="99" w:defSemiHidden="0" w:defUnhideWhenUsed="0" w:defQFormat="0" w:count="375">
+  <w:latentStyles w:defLockedState="0" w:defUIPriority="99" w:defSemiHidden="0" w:defUnhideWhenUsed="0" w:defQFormat="0" w:count="382">
     <w:lsdException w:name="Normal" w:uiPriority="0" w:qFormat="1"/>
     <w:lsdException w:name="heading 1" w:uiPriority="9" w:qFormat="1"/>
     <w:lsdException w:name="heading 2" w:semiHidden="1" w:uiPriority="9" w:unhideWhenUsed="1" w:qFormat="1"/>
@@ -1147,8 +1139,6 @@
     <w:lsdException w:name="List Table 7 Colorful Accent 6" w:uiPriority="52"/>
     <w:lsdException w:name="Mention" w:semiHidden="1" w:unhideWhenUsed="1"/>
     <w:lsdException w:name="Smart Hyperlink" w:semiHidden="1" w:unhideWhenUsed="1"/>
-    <w:lsdException w:name="Hashtag" w:semiHidden="1" w:unhideWhenUsed="1"/>
-    <w:lsdException w:name="Unresolved Mention" w:semiHidden="1" w:unhideWhenUsed="1"/>
   </w:latentStyles>
   <w:style w:type="paragraph" w:default="1" w:styleId="Standard">
     <w:name w:val="Normal"/>

</xml_diff>

<commit_message>
Zielgruppen zum Lastenheft hinzugefügt
</commit_message>
<xml_diff>
--- a/Dokumente/Lastenheft.docx
+++ b/Dokumente/Lastenheft.docx
@@ -1,6 +1,6 @@
 
 <file path=word/document.xml><?xml version="1.0" encoding="utf-8"?>
-<w:document xmlns:wpc="http://schemas.microsoft.com/office/word/2010/wordprocessingCanvas" xmlns:mo="http://schemas.microsoft.com/office/mac/office/2008/main" xmlns:mc="http://schemas.openxmlformats.org/markup-compatibility/2006" xmlns:mv="urn:schemas-microsoft-com:mac:vml" xmlns:o="urn:schemas-microsoft-com:office:office" xmlns:r="http://schemas.openxmlformats.org/officeDocument/2006/relationships" xmlns:m="http://schemas.openxmlformats.org/officeDocument/2006/math" xmlns:v="urn:schemas-microsoft-com:vml" xmlns:wp14="http://schemas.microsoft.com/office/word/2010/wordprocessingDrawing" xmlns:wp="http://schemas.openxmlformats.org/drawingml/2006/wordprocessingDrawing" xmlns:w10="urn:schemas-microsoft-com:office:word" xmlns:w="http://schemas.openxmlformats.org/wordprocessingml/2006/main" xmlns:w14="http://schemas.microsoft.com/office/word/2010/wordml" xmlns:w15="http://schemas.microsoft.com/office/word/2012/wordml" xmlns:wpg="http://schemas.microsoft.com/office/word/2010/wordprocessingGroup" xmlns:wpi="http://schemas.microsoft.com/office/word/2010/wordprocessingInk" xmlns:wne="http://schemas.microsoft.com/office/word/2006/wordml" xmlns:wps="http://schemas.microsoft.com/office/word/2010/wordprocessingShape" mc:Ignorable="w14 w15 wp14">
+<w:document xmlns:wpc="http://schemas.microsoft.com/office/word/2010/wordprocessingCanvas" xmlns:cx="http://schemas.microsoft.com/office/drawing/2014/chartex" xmlns:cx1="http://schemas.microsoft.com/office/drawing/2015/9/8/chartex" xmlns:cx2="http://schemas.microsoft.com/office/drawing/2015/10/21/chartex" xmlns:cx3="http://schemas.microsoft.com/office/drawing/2016/5/9/chartex" xmlns:cx4="http://schemas.microsoft.com/office/drawing/2016/5/10/chartex" xmlns:cx5="http://schemas.microsoft.com/office/drawing/2016/5/11/chartex" xmlns:cx6="http://schemas.microsoft.com/office/drawing/2016/5/12/chartex" xmlns:cx7="http://schemas.microsoft.com/office/drawing/2016/5/13/chartex" xmlns:cx8="http://schemas.microsoft.com/office/drawing/2016/5/14/chartex" xmlns:mc="http://schemas.openxmlformats.org/markup-compatibility/2006" xmlns:aink="http://schemas.microsoft.com/office/drawing/2016/ink" xmlns:am3d="http://schemas.microsoft.com/office/drawing/2017/model3d" xmlns:o="urn:schemas-microsoft-com:office:office" xmlns:r="http://schemas.openxmlformats.org/officeDocument/2006/relationships" xmlns:m="http://schemas.openxmlformats.org/officeDocument/2006/math" xmlns:v="urn:schemas-microsoft-com:vml" xmlns:wp14="http://schemas.microsoft.com/office/word/2010/wordprocessingDrawing" xmlns:wp="http://schemas.openxmlformats.org/drawingml/2006/wordprocessingDrawing" xmlns:w10="urn:schemas-microsoft-com:office:word" xmlns:w="http://schemas.openxmlformats.org/wordprocessingml/2006/main" xmlns:w14="http://schemas.microsoft.com/office/word/2010/wordml" xmlns:w15="http://schemas.microsoft.com/office/word/2012/wordml" xmlns:w16cid="http://schemas.microsoft.com/office/word/2016/wordml/cid" xmlns:w16se="http://schemas.microsoft.com/office/word/2015/wordml/symex" xmlns:wpg="http://schemas.microsoft.com/office/word/2010/wordprocessingGroup" xmlns:wpi="http://schemas.microsoft.com/office/word/2010/wordprocessingInk" xmlns:wne="http://schemas.microsoft.com/office/word/2006/wordml" xmlns:wps="http://schemas.microsoft.com/office/word/2010/wordprocessingShape" mc:Ignorable="w14 w15 w16se w16cid wp14">
   <w:body>
     <w:p>
       <w:pPr>
@@ -48,45 +48,78 @@
         <w:pStyle w:val="berschrift2"/>
       </w:pPr>
       <w:r>
-        <w:t>Vergleichbare Anwendungen</w:t>
-      </w:r>
-    </w:p>
-    <w:p>
-      <w:pPr>
-        <w:pStyle w:val="berschrift3"/>
-      </w:pPr>
-      <w:r>
-        <w:t>Kahoot</w:t>
-      </w:r>
-      <w:r>
-        <w:t>:</w:t>
-      </w:r>
-    </w:p>
-    <w:p>
-      <w:r>
-        <w:t>Kahoot ist ebenfalls eine Webanwendung um selbst Quizze zu erstellen, welche dann beispielsweise im Unterricht eingesetzt werden können, um diesen interaktiver zu gestalten und den Lernfortschritt der Klasse zu überprüfen.</w:t>
-      </w:r>
-    </w:p>
-    <w:p>
-      <w:pPr>
-        <w:pStyle w:val="berschrift2"/>
-      </w:pPr>
-      <w:r>
-        <w:t>Aufbau des Dokuments</w:t>
-      </w:r>
-    </w:p>
-    <w:p>
-      <w:r>
-        <w:t>Im Folgenden werden der aktuelle Stand, sowie der Soll-Zustand näher erläutert.</w:t>
-      </w:r>
-      <w:r>
-        <w:t xml:space="preserve"> Weiterhin werden funktionale und nicht-funktionale Anforderungen geklärt.</w:t>
+        <w:t>Zielgruppen</w:t>
+      </w:r>
+    </w:p>
+    <w:p>
+      <w:r>
+        <w:t xml:space="preserve">Die Anwendung soll hauptsächlich von zwei unterschiedlichen Personengruppen genutzt werden. </w:t>
+      </w:r>
+    </w:p>
+    <w:p>
+      <w:r>
+        <w:t>Professoren können die Anwendung nutzen um den Wissenstand Ihrer Studenten ganz spezifisch, ihren eigenen Anforderungen nach, zu überprüfen.</w:t>
+      </w:r>
+    </w:p>
+    <w:p>
+      <w:r>
+        <w:t>Studenten sollen in der Lage sei</w:t>
+      </w:r>
+      <w:r>
+        <w:t xml:space="preserve">n die Anwendung zu nutzen, um in Zusammenarbeit eigene Fragenkataloge zu erstellen, auszutauschen und sich somit gezielt auf Prüfungen vorbereiten zu können. </w:t>
       </w:r>
       <w:bookmarkStart w:id="0" w:name="_GoBack"/>
       <w:bookmarkEnd w:id="0"/>
     </w:p>
     <w:p>
       <w:pPr>
+        <w:pStyle w:val="berschrift2"/>
+      </w:pPr>
+      <w:r>
+        <w:t>Vergleichbare Anwendungen</w:t>
+      </w:r>
+    </w:p>
+    <w:p>
+      <w:pPr>
+        <w:pStyle w:val="berschrift3"/>
+      </w:pPr>
+      <w:proofErr w:type="spellStart"/>
+      <w:r>
+        <w:t>Kahoot</w:t>
+      </w:r>
+      <w:proofErr w:type="spellEnd"/>
+      <w:r>
+        <w:t>:</w:t>
+      </w:r>
+    </w:p>
+    <w:p>
+      <w:proofErr w:type="spellStart"/>
+      <w:r>
+        <w:t>Kahoot</w:t>
+      </w:r>
+      <w:proofErr w:type="spellEnd"/>
+      <w:r>
+        <w:t xml:space="preserve"> ist ebenfalls eine Webanwendung um selbst Quizze zu erstellen, welche dann beispielsweise im Unterricht eingesetzt werden können, um diesen interaktiver zu gestalten und den Lernfortschritt der Klasse zu überprüfen.</w:t>
+      </w:r>
+    </w:p>
+    <w:p>
+      <w:pPr>
+        <w:pStyle w:val="berschrift2"/>
+      </w:pPr>
+      <w:r>
+        <w:t>Aufbau des Dokuments</w:t>
+      </w:r>
+    </w:p>
+    <w:p>
+      <w:r>
+        <w:t>Im Folgenden werden der aktuelle Stand, sowie der Soll-Zustand näher erläutert.</w:t>
+      </w:r>
+      <w:r>
+        <w:t xml:space="preserve"> Weiterhin werden funktionale und nicht-funktionale Anforderungen geklärt.</w:t>
+      </w:r>
+    </w:p>
+    <w:p>
+      <w:pPr>
         <w:pStyle w:val="berschrift1"/>
       </w:pPr>
       <w:r>
@@ -107,7 +140,15 @@
         <w:t xml:space="preserve">Professoren </w:t>
       </w:r>
       <w:r>
-        <w:t xml:space="preserve">können bereits Webanwendungen wie Kahoot nutzen um </w:t>
+        <w:t xml:space="preserve">können bereits Webanwendungen wie </w:t>
+      </w:r>
+      <w:proofErr w:type="spellStart"/>
+      <w:r>
+        <w:t>Kahoot</w:t>
+      </w:r>
+      <w:proofErr w:type="spellEnd"/>
+      <w:r>
+        <w:t xml:space="preserve"> nutzen um </w:t>
       </w:r>
       <w:r>
         <w:t>ihre Vorlesung interaktiver zu gestalten und gleichzeitig die Studenten zum Lernen motivieren und ihren aktuellen Kenntnisstand zu überprüfen.</w:t>
@@ -116,7 +157,15 @@
         <w:t xml:space="preserve"> </w:t>
       </w:r>
       <w:r>
-        <w:t>Jedoch lassen sich mit Kahoot nur Multiple-Choice Fragen erstellen und die Konfigurationsmöglichkeiten für die einzelnen Fragen sind gering.</w:t>
+        <w:t xml:space="preserve">Jedoch lassen sich mit </w:t>
+      </w:r>
+      <w:proofErr w:type="spellStart"/>
+      <w:r>
+        <w:t>Kahoot</w:t>
+      </w:r>
+      <w:proofErr w:type="spellEnd"/>
+      <w:r>
+        <w:t xml:space="preserve"> nur Multiple-Choice Fragen erstellen und die Konfigurationsmöglichkeiten für die einzelnen Fragen sind gering.</w:t>
       </w:r>
     </w:p>
     <w:p/>
@@ -125,6 +174,7 @@
         <w:pStyle w:val="berschrift1"/>
       </w:pPr>
       <w:r>
+        <w:lastRenderedPageBreak/>
         <w:t>Soll-Zustand</w:t>
       </w:r>
     </w:p>
@@ -174,7 +224,6 @@
         </w:numPr>
       </w:pPr>
       <w:r>
-        <w:lastRenderedPageBreak/>
         <w:t>Erstellen eigener Kat</w:t>
       </w:r>
       <w:r>
@@ -246,6 +295,9 @@
       <w:r>
         <w:t>Eingabe der Antwort durch den Nutzer</w:t>
       </w:r>
+      <w:r>
+        <w:t xml:space="preserve"> (Antwort darf nur ein Wort sein)</w:t>
+      </w:r>
     </w:p>
     <w:p>
       <w:pPr>
@@ -328,7 +380,10 @@
         </w:numPr>
       </w:pPr>
       <w:r>
-        <w:t>Challenge-Runde, an der jeder Nutzer nur einmal teilnehmen darf</w:t>
+        <w:t>Challenge-Runde, an der jeder N</w:t>
+      </w:r>
+      <w:r>
+        <w:t>utzer nur einmal teilnehmen darf</w:t>
       </w:r>
     </w:p>
     <w:p>
@@ -341,6 +396,31 @@
       </w:pPr>
       <w:r>
         <w:t>„Highscore“-Listen</w:t>
+      </w:r>
+    </w:p>
+    <w:p>
+      <w:pPr>
+        <w:pStyle w:val="Listenabsatz"/>
+        <w:numPr>
+          <w:ilvl w:val="0"/>
+          <w:numId w:val="2"/>
+        </w:numPr>
+      </w:pPr>
+      <w:proofErr w:type="spellStart"/>
+      <w:r>
+        <w:t>Scoreliste</w:t>
+      </w:r>
+      <w:proofErr w:type="spellEnd"/>
+      <w:r>
+        <w:t xml:space="preserve">, welche über mehrere </w:t>
+      </w:r>
+      <w:proofErr w:type="spellStart"/>
+      <w:r>
+        <w:t>Challenges</w:t>
+      </w:r>
+      <w:proofErr w:type="spellEnd"/>
+      <w:r>
+        <w:t xml:space="preserve"> summiert.</w:t>
       </w:r>
     </w:p>
     <w:p>
@@ -399,8 +479,8 @@
 </file>
 
 <file path=word/numbering.xml><?xml version="1.0" encoding="utf-8"?>
-<w:numbering xmlns:wpc="http://schemas.microsoft.com/office/word/2010/wordprocessingCanvas" xmlns:mo="http://schemas.microsoft.com/office/mac/office/2008/main" xmlns:mc="http://schemas.openxmlformats.org/markup-compatibility/2006" xmlns:mv="urn:schemas-microsoft-com:mac:vml" xmlns:o="urn:schemas-microsoft-com:office:office" xmlns:r="http://schemas.openxmlformats.org/officeDocument/2006/relationships" xmlns:m="http://schemas.openxmlformats.org/officeDocument/2006/math" xmlns:v="urn:schemas-microsoft-com:vml" xmlns:wp14="http://schemas.microsoft.com/office/word/2010/wordprocessingDrawing" xmlns:wp="http://schemas.openxmlformats.org/drawingml/2006/wordprocessingDrawing" xmlns:w10="urn:schemas-microsoft-com:office:word" xmlns:w="http://schemas.openxmlformats.org/wordprocessingml/2006/main" xmlns:w14="http://schemas.microsoft.com/office/word/2010/wordml" xmlns:w15="http://schemas.microsoft.com/office/word/2012/wordml" xmlns:wpg="http://schemas.microsoft.com/office/word/2010/wordprocessingGroup" xmlns:wpi="http://schemas.microsoft.com/office/word/2010/wordprocessingInk" xmlns:wne="http://schemas.microsoft.com/office/word/2006/wordml" xmlns:wps="http://schemas.microsoft.com/office/word/2010/wordprocessingShape" mc:Ignorable="w14 w15 wp14">
-  <w:abstractNum w:abstractNumId="0">
+<w:numbering xmlns:wpc="http://schemas.microsoft.com/office/word/2010/wordprocessingCanvas" xmlns:cx="http://schemas.microsoft.com/office/drawing/2014/chartex" xmlns:cx1="http://schemas.microsoft.com/office/drawing/2015/9/8/chartex" xmlns:cx2="http://schemas.microsoft.com/office/drawing/2015/10/21/chartex" xmlns:cx3="http://schemas.microsoft.com/office/drawing/2016/5/9/chartex" xmlns:cx4="http://schemas.microsoft.com/office/drawing/2016/5/10/chartex" xmlns:cx5="http://schemas.microsoft.com/office/drawing/2016/5/11/chartex" xmlns:cx6="http://schemas.microsoft.com/office/drawing/2016/5/12/chartex" xmlns:cx7="http://schemas.microsoft.com/office/drawing/2016/5/13/chartex" xmlns:cx8="http://schemas.microsoft.com/office/drawing/2016/5/14/chartex" xmlns:mc="http://schemas.openxmlformats.org/markup-compatibility/2006" xmlns:aink="http://schemas.microsoft.com/office/drawing/2016/ink" xmlns:am3d="http://schemas.microsoft.com/office/drawing/2017/model3d" xmlns:o="urn:schemas-microsoft-com:office:office" xmlns:r="http://schemas.openxmlformats.org/officeDocument/2006/relationships" xmlns:m="http://schemas.openxmlformats.org/officeDocument/2006/math" xmlns:v="urn:schemas-microsoft-com:vml" xmlns:wp14="http://schemas.microsoft.com/office/word/2010/wordprocessingDrawing" xmlns:wp="http://schemas.openxmlformats.org/drawingml/2006/wordprocessingDrawing" xmlns:w10="urn:schemas-microsoft-com:office:word" xmlns:w="http://schemas.openxmlformats.org/wordprocessingml/2006/main" xmlns:w14="http://schemas.microsoft.com/office/word/2010/wordml" xmlns:w15="http://schemas.microsoft.com/office/word/2012/wordml" xmlns:w16cid="http://schemas.microsoft.com/office/word/2016/wordml/cid" xmlns:w16se="http://schemas.microsoft.com/office/word/2015/wordml/symex" xmlns:wpg="http://schemas.microsoft.com/office/word/2010/wordprocessingGroup" xmlns:wpi="http://schemas.microsoft.com/office/word/2010/wordprocessingInk" xmlns:wne="http://schemas.microsoft.com/office/word/2006/wordml" xmlns:wps="http://schemas.microsoft.com/office/word/2010/wordprocessingShape" mc:Ignorable="w14 w15 w16se w16cid wp14">
+  <w:abstractNum w:abstractNumId="0" w15:restartNumberingAfterBreak="0">
     <w:nsid w:val="16EA45AE"/>
     <w:multiLevelType w:val="hybridMultilevel"/>
     <w:tmpl w:val="7658ACA2"/>
@@ -512,7 +592,7 @@
       </w:rPr>
     </w:lvl>
   </w:abstractNum>
-  <w:abstractNum w:abstractNumId="1">
+  <w:abstractNum w:abstractNumId="1" w15:restartNumberingAfterBreak="0">
     <w:nsid w:val="324C45BE"/>
     <w:multiLevelType w:val="hybridMultilevel"/>
     <w:tmpl w:val="75A6FC96"/>
@@ -624,7 +704,7 @@
       </w:rPr>
     </w:lvl>
   </w:abstractNum>
-  <w:abstractNum w:abstractNumId="2">
+  <w:abstractNum w:abstractNumId="2" w15:restartNumberingAfterBreak="0">
     <w:nsid w:val="579A020A"/>
     <w:multiLevelType w:val="hybridMultilevel"/>
     <w:tmpl w:val="15803EEA"/>
@@ -749,7 +829,7 @@
 </file>
 
 <file path=word/styles.xml><?xml version="1.0" encoding="utf-8"?>
-<w:styles xmlns:mc="http://schemas.openxmlformats.org/markup-compatibility/2006" xmlns:r="http://schemas.openxmlformats.org/officeDocument/2006/relationships" xmlns:w="http://schemas.openxmlformats.org/wordprocessingml/2006/main" xmlns:w14="http://schemas.microsoft.com/office/word/2010/wordml" xmlns:w15="http://schemas.microsoft.com/office/word/2012/wordml" mc:Ignorable="w14 w15">
+<w:styles xmlns:mc="http://schemas.openxmlformats.org/markup-compatibility/2006" xmlns:r="http://schemas.openxmlformats.org/officeDocument/2006/relationships" xmlns:w="http://schemas.openxmlformats.org/wordprocessingml/2006/main" xmlns:w14="http://schemas.microsoft.com/office/word/2010/wordml" xmlns:w15="http://schemas.microsoft.com/office/word/2012/wordml" xmlns:w16cid="http://schemas.microsoft.com/office/word/2016/wordml/cid" xmlns:w16se="http://schemas.microsoft.com/office/word/2015/wordml/symex" mc:Ignorable="w14 w15 w16se w16cid">
   <w:docDefaults>
     <w:rPrDefault>
       <w:rPr>
@@ -765,7 +845,7 @@
       </w:pPr>
     </w:pPrDefault>
   </w:docDefaults>
-  <w:latentStyles w:defLockedState="0" w:defUIPriority="99" w:defSemiHidden="0" w:defUnhideWhenUsed="0" w:defQFormat="0" w:count="382">
+  <w:latentStyles w:defLockedState="0" w:defUIPriority="99" w:defSemiHidden="0" w:defUnhideWhenUsed="0" w:defQFormat="0" w:count="375">
     <w:lsdException w:name="Normal" w:uiPriority="0" w:qFormat="1"/>
     <w:lsdException w:name="heading 1" w:uiPriority="9" w:qFormat="1"/>
     <w:lsdException w:name="heading 2" w:semiHidden="1" w:uiPriority="9" w:unhideWhenUsed="1" w:qFormat="1"/>

</xml_diff>